<commit_message>
Correções e continuação do projeto
</commit_message>
<xml_diff>
--- a/01 - Declaração do Escopo.docx
+++ b/01 - Declaração do Escopo.docx
@@ -14,308 +14,14 @@
       </w:r>
     </w:p>
     <w:p>
-      <w:pPr>
-        <w:rPr>
-          <w:b/>
-        </w:rPr>
-      </w:pPr>
       <w:bookmarkStart w:id="1" w:name="_30j0zll" w:colFirst="0" w:colLast="0"/>
       <w:bookmarkEnd w:id="1"/>
     </w:p>
     <w:p>
       <w:pPr>
-        <w:pStyle w:val="Subttulo"/>
+        <w:jc w:val="both"/>
       </w:pPr>
-      <w:proofErr w:type="spellStart"/>
-      <w:r>
-        <w:rPr>
-          <w:color w:val="808080" w:themeColor="background1" w:themeShade="80"/>
-          <w14:textFill>
-            <w14:gradFill>
-              <w14:gsLst>
-                <w14:gs w14:pos="0">
-                  <w14:schemeClr w14:val="bg1">
-                    <w14:lumMod w14:val="50000"/>
-                    <w14:lumOff w14:val="0"/>
-                    <w14:shade w14:val="30000"/>
-                    <w14:satMod w14:val="115000"/>
-                  </w14:schemeClr>
-                </w14:gs>
-                <w14:gs w14:pos="50000">
-                  <w14:schemeClr w14:val="bg1">
-                    <w14:lumMod w14:val="50000"/>
-                    <w14:lumOff w14:val="0"/>
-                    <w14:shade w14:val="67500"/>
-                    <w14:satMod w14:val="115000"/>
-                  </w14:schemeClr>
-                </w14:gs>
-                <w14:gs w14:pos="100000">
-                  <w14:schemeClr w14:val="bg1">
-                    <w14:lumMod w14:val="50000"/>
-                    <w14:lumOff w14:val="0"/>
-                    <w14:shade w14:val="100000"/>
-                    <w14:satMod w14:val="115000"/>
-                  </w14:schemeClr>
-                </w14:gs>
-              </w14:gsLst>
-              <w14:lin w14:ang="18900000" w14:scaled="0"/>
-            </w14:gradFill>
-          </w14:textFill>
-        </w:rPr>
-        <w:t>JFM</w:t>
-      </w:r>
-      <w:proofErr w:type="spellEnd"/>
-      <w:r>
-        <w:rPr>
-          <w:color w:val="808080" w:themeColor="background1" w:themeShade="80"/>
-          <w14:textFill>
-            <w14:gradFill>
-              <w14:gsLst>
-                <w14:gs w14:pos="0">
-                  <w14:schemeClr w14:val="bg1">
-                    <w14:lumMod w14:val="50000"/>
-                    <w14:lumOff w14:val="0"/>
-                    <w14:shade w14:val="30000"/>
-                    <w14:satMod w14:val="115000"/>
-                  </w14:schemeClr>
-                </w14:gs>
-                <w14:gs w14:pos="50000">
-                  <w14:schemeClr w14:val="bg1">
-                    <w14:lumMod w14:val="50000"/>
-                    <w14:lumOff w14:val="0"/>
-                    <w14:shade w14:val="67500"/>
-                    <w14:satMod w14:val="115000"/>
-                  </w14:schemeClr>
-                </w14:gs>
-                <w14:gs w14:pos="100000">
-                  <w14:schemeClr w14:val="bg1">
-                    <w14:lumMod w14:val="50000"/>
-                    <w14:lumOff w14:val="0"/>
-                    <w14:shade w14:val="100000"/>
-                    <w14:satMod w14:val="115000"/>
-                  </w14:schemeClr>
-                </w14:gs>
-              </w14:gsLst>
-              <w14:lin w14:ang="18900000" w14:scaled="0"/>
-            </w14:gradFill>
-          </w14:textFill>
-        </w:rPr>
-        <w:t xml:space="preserve"> Tech </w:t>
-      </w:r>
-      <w:proofErr w:type="spellStart"/>
-      <w:r>
-        <w:rPr>
-          <w:color w:val="808080" w:themeColor="background1" w:themeShade="80"/>
-          <w14:textFill>
-            <w14:gradFill>
-              <w14:gsLst>
-                <w14:gs w14:pos="0">
-                  <w14:schemeClr w14:val="bg1">
-                    <w14:lumMod w14:val="50000"/>
-                    <w14:lumOff w14:val="0"/>
-                    <w14:shade w14:val="30000"/>
-                    <w14:satMod w14:val="115000"/>
-                  </w14:schemeClr>
-                </w14:gs>
-                <w14:gs w14:pos="50000">
-                  <w14:schemeClr w14:val="bg1">
-                    <w14:lumMod w14:val="50000"/>
-                    <w14:lumOff w14:val="0"/>
-                    <w14:shade w14:val="67500"/>
-                    <w14:satMod w14:val="115000"/>
-                  </w14:schemeClr>
-                </w14:gs>
-                <w14:gs w14:pos="100000">
-                  <w14:schemeClr w14:val="bg1">
-                    <w14:lumMod w14:val="50000"/>
-                    <w14:lumOff w14:val="0"/>
-                    <w14:shade w14:val="100000"/>
-                    <w14:satMod w14:val="115000"/>
-                  </w14:schemeClr>
-                </w14:gs>
-              </w14:gsLst>
-              <w14:lin w14:ang="18900000" w14:scaled="0"/>
-            </w14:gradFill>
-          </w14:textFill>
-        </w:rPr>
-        <w:t>Solutions</w:t>
-      </w:r>
-      <w:proofErr w:type="spellEnd"/>
-      <w:r>
-        <w:rPr>
-          <w:color w:val="808080" w:themeColor="background1" w:themeShade="80"/>
-          <w14:textFill>
-            <w14:gradFill>
-              <w14:gsLst>
-                <w14:gs w14:pos="0">
-                  <w14:schemeClr w14:val="bg1">
-                    <w14:lumMod w14:val="50000"/>
-                    <w14:lumOff w14:val="0"/>
-                    <w14:shade w14:val="30000"/>
-                    <w14:satMod w14:val="115000"/>
-                  </w14:schemeClr>
-                </w14:gs>
-                <w14:gs w14:pos="50000">
-                  <w14:schemeClr w14:val="bg1">
-                    <w14:lumMod w14:val="50000"/>
-                    <w14:lumOff w14:val="0"/>
-                    <w14:shade w14:val="67500"/>
-                    <w14:satMod w14:val="115000"/>
-                  </w14:schemeClr>
-                </w14:gs>
-                <w14:gs w14:pos="100000">
-                  <w14:schemeClr w14:val="bg1">
-                    <w14:lumMod w14:val="50000"/>
-                    <w14:lumOff w14:val="0"/>
-                    <w14:shade w14:val="100000"/>
-                    <w14:satMod w14:val="115000"/>
-                  </w14:schemeClr>
-                </w14:gs>
-              </w14:gsLst>
-              <w14:lin w14:ang="18900000" w14:scaled="0"/>
-            </w14:gradFill>
-          </w14:textFill>
-        </w:rPr>
-        <w:t xml:space="preserve"> </w:t>
-      </w:r>
-      <w:r>
-        <w:rPr>
-          <w:b/>
-          <w:color w:val="808080" w:themeColor="background1" w:themeShade="80"/>
-          <w14:textFill>
-            <w14:gradFill>
-              <w14:gsLst>
-                <w14:gs w14:pos="0">
-                  <w14:schemeClr w14:val="bg1">
-                    <w14:lumMod w14:val="50000"/>
-                    <w14:lumOff w14:val="0"/>
-                    <w14:shade w14:val="30000"/>
-                    <w14:satMod w14:val="115000"/>
-                  </w14:schemeClr>
-                </w14:gs>
-                <w14:gs w14:pos="50000">
-                  <w14:schemeClr w14:val="bg1">
-                    <w14:lumMod w14:val="50000"/>
-                    <w14:lumOff w14:val="0"/>
-                    <w14:shade w14:val="67500"/>
-                    <w14:satMod w14:val="115000"/>
-                  </w14:schemeClr>
-                </w14:gs>
-                <w14:gs w14:pos="100000">
-                  <w14:schemeClr w14:val="bg1">
-                    <w14:lumMod w14:val="50000"/>
-                    <w14:lumOff w14:val="0"/>
-                    <w14:shade w14:val="100000"/>
-                    <w14:satMod w14:val="115000"/>
-                  </w14:schemeClr>
-                </w14:gs>
-              </w14:gsLst>
-              <w14:lin w14:ang="18900000" w14:scaled="0"/>
-            </w14:gradFill>
-          </w14:textFill>
-        </w:rPr>
-        <w:t xml:space="preserve">- </w:t>
-      </w:r>
-      <w:r>
-        <w:t>Oficina Automotiva Rochester</w:t>
-      </w:r>
-      <w:bookmarkStart w:id="2" w:name="_GoBack"/>
-      <w:bookmarkEnd w:id="2"/>
     </w:p>
-    <w:tbl>
-      <w:tblPr>
-        <w:tblStyle w:val="a0"/>
-        <w:tblW w:w="9639" w:type="dxa"/>
-        <w:tblInd w:w="0" w:type="dxa"/>
-        <w:tblBorders>
-          <w:top w:val="single" w:sz="8" w:space="0" w:color="FF9900"/>
-          <w:left w:val="single" w:sz="8" w:space="0" w:color="FF9900"/>
-          <w:bottom w:val="single" w:sz="8" w:space="0" w:color="FF9900"/>
-          <w:right w:val="single" w:sz="8" w:space="0" w:color="FF9900"/>
-          <w:insideH w:val="single" w:sz="8" w:space="0" w:color="FF9900"/>
-          <w:insideV w:val="single" w:sz="8" w:space="0" w:color="FF9900"/>
-        </w:tblBorders>
-        <w:tblLayout w:type="fixed"/>
-        <w:tblLook w:val="0600" w:firstRow="0" w:lastRow="0" w:firstColumn="0" w:lastColumn="0" w:noHBand="1" w:noVBand="1"/>
-      </w:tblPr>
-      <w:tblGrid>
-        <w:gridCol w:w="9639"/>
-      </w:tblGrid>
-      <w:tr>
-        <w:tc>
-          <w:tcPr>
-            <w:tcW w:w="9639" w:type="dxa"/>
-            <w:tcBorders>
-              <w:top w:val="single" w:sz="8" w:space="0" w:color="FF9900"/>
-              <w:left w:val="single" w:sz="8" w:space="0" w:color="FF9900"/>
-              <w:bottom w:val="single" w:sz="8" w:space="0" w:color="FF9900"/>
-              <w:right w:val="single" w:sz="8" w:space="0" w:color="FF9900"/>
-            </w:tcBorders>
-            <w:shd w:val="clear" w:color="auto" w:fill="F9CB9C"/>
-            <w:tcMar>
-              <w:top w:w="100" w:type="dxa"/>
-              <w:left w:w="100" w:type="dxa"/>
-              <w:bottom w:w="100" w:type="dxa"/>
-              <w:right w:w="100" w:type="dxa"/>
-            </w:tcMar>
-          </w:tcPr>
-          <w:p>
-            <w:pPr>
-              <w:spacing w:line="240" w:lineRule="auto"/>
-              <w:rPr>
-                <w:sz w:val="20"/>
-                <w:szCs w:val="20"/>
-              </w:rPr>
-            </w:pPr>
-            <w:r>
-              <w:rPr>
-                <w:sz w:val="20"/>
-                <w:szCs w:val="20"/>
-              </w:rPr>
-              <w:t>Tema</w:t>
-            </w:r>
-          </w:p>
-        </w:tc>
-      </w:tr>
-      <w:tr>
-        <w:tc>
-          <w:tcPr>
-            <w:tcW w:w="9639" w:type="dxa"/>
-            <w:tcBorders>
-              <w:top w:val="single" w:sz="8" w:space="0" w:color="FF9900"/>
-              <w:left w:val="single" w:sz="8" w:space="0" w:color="FF9900"/>
-              <w:bottom w:val="single" w:sz="8" w:space="0" w:color="FF9900"/>
-              <w:right w:val="single" w:sz="8" w:space="0" w:color="FF9900"/>
-            </w:tcBorders>
-            <w:tcMar>
-              <w:top w:w="100" w:type="dxa"/>
-              <w:left w:w="100" w:type="dxa"/>
-              <w:bottom w:w="100" w:type="dxa"/>
-              <w:right w:w="100" w:type="dxa"/>
-            </w:tcMar>
-          </w:tcPr>
-          <w:p>
-            <w:pPr>
-              <w:widowControl w:val="0"/>
-              <w:spacing w:line="240" w:lineRule="auto"/>
-              <w:rPr>
-                <w:sz w:val="24"/>
-                <w:szCs w:val="24"/>
-              </w:rPr>
-            </w:pPr>
-            <w:r>
-              <w:rPr>
-                <w:sz w:val="24"/>
-                <w:szCs w:val="24"/>
-              </w:rPr>
-              <w:t>Sistema da Oficina Mecânica</w:t>
-            </w:r>
-          </w:p>
-        </w:tc>
-      </w:tr>
-    </w:tbl>
-    <w:p/>
-    <w:p/>
     <w:p>
       <w:pPr>
         <w:jc w:val="both"/>
@@ -332,7 +38,21 @@
           <w:sz w:val="24"/>
           <w:szCs w:val="24"/>
         </w:rPr>
-        <w:t>Fundada em 1996, a Oficina Automotiva Rochester iniciou suas atividades atendendo carros que buscavam auxílio mecânico e auto elétrico. Seus proprietários Rochester e Cristina haviam acabado de se mudar para São Paulo de Fortaleza, a mudança foi no ano de 1994. Os proprietários já tiveram empresas de vários tipos em Fortaleza, como mercearia, churrascaria. Todas deram certo por um certo tempo e depois fecharam. Então os proprietários viram uma maior oportunidade de negócio em São Paulo, e foi quando decidiram mudar.</w:t>
+        <w:t>Fundada em 1996, a Oficina Automotiva Rochester iniciou suas atividades atendendo carros que buscavam auxílio mecânico e auto elétrico. Seus proprietários Rochester e Cristina haviam acabado de se mudar para São Paulo de Fortaleza, a mudança foi no ano de 1994. Os proprietários já tiveram empresas de vários tipos em Fortaleza</w:t>
+      </w:r>
+      <w:r>
+        <w:rPr>
+          <w:sz w:val="24"/>
+          <w:szCs w:val="24"/>
+        </w:rPr>
+        <w:t>, como mercearia e</w:t>
+      </w:r>
+      <w:r>
+        <w:rPr>
+          <w:sz w:val="24"/>
+          <w:szCs w:val="24"/>
+        </w:rPr>
+        <w:t xml:space="preserve"> churrascaria. Todas deram certo por um certo tempo e depois fecharam. Então os proprietários viram uma maior oportunidade de negócio em São Paulo, e foi quando decidiram mudar.</w:t>
       </w:r>
     </w:p>
     <w:p>
@@ -448,6 +168,7 @@
     </w:p>
     <w:p>
       <w:pPr>
+        <w:ind w:firstLine="720"/>
         <w:jc w:val="both"/>
         <w:rPr>
           <w:sz w:val="24"/>
@@ -459,40 +180,30 @@
           <w:sz w:val="24"/>
           <w:szCs w:val="24"/>
         </w:rPr>
-        <w:tab/>
-        <w:t xml:space="preserve">Com o objetivo de auxiliar os proprietários a melhor organizar e manejar o negócio, o grupo </w:t>
-      </w:r>
-      <w:proofErr w:type="spellStart"/>
-      <w:r>
-        <w:rPr>
-          <w:sz w:val="24"/>
-          <w:szCs w:val="24"/>
-        </w:rPr>
-        <w:t>JFM</w:t>
-      </w:r>
-      <w:proofErr w:type="spellEnd"/>
-      <w:r>
-        <w:rPr>
-          <w:sz w:val="24"/>
-          <w:szCs w:val="24"/>
-        </w:rPr>
-        <w:t xml:space="preserve"> Tech </w:t>
-      </w:r>
-      <w:proofErr w:type="spellStart"/>
-      <w:r>
-        <w:rPr>
-          <w:sz w:val="24"/>
-          <w:szCs w:val="24"/>
-        </w:rPr>
-        <w:t>Solutions</w:t>
-      </w:r>
-      <w:proofErr w:type="spellEnd"/>
-      <w:r>
-        <w:rPr>
-          <w:sz w:val="24"/>
-          <w:szCs w:val="24"/>
-        </w:rPr>
-        <w:t xml:space="preserve"> resolveu criar um software no qual executará diversas funções automaticamente que, hoje, são feitas manualmente.</w:t>
+        <w:t>Os proprietários têm alguns problemas em organizar e manejar o negócio</w:t>
+      </w:r>
+      <w:r>
+        <w:rPr>
+          <w:sz w:val="24"/>
+          <w:szCs w:val="24"/>
+        </w:rPr>
+        <w:t xml:space="preserve"> na parte de auto-peças</w:t>
+      </w:r>
+      <w:bookmarkStart w:id="2" w:name="_GoBack"/>
+      <w:bookmarkEnd w:id="2"/>
+      <w:r>
+        <w:rPr>
+          <w:sz w:val="24"/>
+          <w:szCs w:val="24"/>
+        </w:rPr>
+        <w:t xml:space="preserve"> e idealiza</w:t>
+      </w:r>
+      <w:r>
+        <w:rPr>
+          <w:sz w:val="24"/>
+          <w:szCs w:val="24"/>
+        </w:rPr>
+        <w:t>ram a solução em um sistema no qual executará diversas funções que atualmente são feitas manualmente.</w:t>
       </w:r>
     </w:p>
     <w:p>

</xml_diff>